<commit_message>
added to my report
</commit_message>
<xml_diff>
--- a/davidsdo-brief-report.docx
+++ b/davidsdo-brief-report.docx
@@ -508,6 +508,195 @@
         </w:rPr>
         <w:t xml:space="preserve"> code but also because the GITHUB_TOKEN did not have read&amp;write permissions by default and github actions automatic pull request approvals were are also turned off by default so I spent some time figuring that out and which setting that was.</w:t>
       </w:r>
+      <w:r>
+        <w:rPr>
+          <w:rFonts w:ascii="Arial" w:hAnsi="Arial" w:cs="Arial"/>
+          <w:sz w:val="24"/>
+          <w:szCs w:val="24"/>
+        </w:rPr>
+        <w:t xml:space="preserve"> Also understanding how to properly code automatic merging is something I’m still working on. See next below.</w:t>
+      </w:r>
+    </w:p>
+    <w:p>
+      <w:pPr>
+        <w:pStyle w:val="Listeavsnitt"/>
+        <w:numPr>
+          <w:ilvl w:val="0"/>
+          <w:numId w:val="2"/>
+        </w:numPr>
+        <w:spacing w:line="276" w:lineRule="auto"/>
+        <w:rPr>
+          <w:rFonts w:ascii="Arial" w:hAnsi="Arial" w:cs="Arial"/>
+          <w:sz w:val="24"/>
+          <w:szCs w:val="24"/>
+        </w:rPr>
+      </w:pPr>
+      <w:r>
+        <w:rPr>
+          <w:rFonts w:ascii="Arial" w:hAnsi="Arial" w:cs="Arial"/>
+          <w:sz w:val="24"/>
+          <w:szCs w:val="24"/>
+        </w:rPr>
+        <w:t>Issues</w:t>
+      </w:r>
+      <w:r>
+        <w:rPr>
+          <w:rFonts w:ascii="Arial" w:hAnsi="Arial" w:cs="Arial"/>
+          <w:sz w:val="24"/>
+          <w:szCs w:val="24"/>
+        </w:rPr>
+        <w:t xml:space="preserve"> which I am still not able to completely solve even though the code should be good (or I don’t know what is wrong):</w:t>
+      </w:r>
+    </w:p>
+    <w:p>
+      <w:pPr>
+        <w:pStyle w:val="Listeavsnitt"/>
+        <w:numPr>
+          <w:ilvl w:val="1"/>
+          <w:numId w:val="2"/>
+        </w:numPr>
+        <w:spacing w:line="276" w:lineRule="auto"/>
+        <w:rPr>
+          <w:rFonts w:ascii="Arial" w:hAnsi="Arial" w:cs="Arial"/>
+          <w:sz w:val="24"/>
+          <w:szCs w:val="24"/>
+        </w:rPr>
+      </w:pPr>
+      <w:r>
+        <w:rPr>
+          <w:rFonts w:ascii="Arial" w:hAnsi="Arial" w:cs="Arial"/>
+          <w:sz w:val="24"/>
+          <w:szCs w:val="24"/>
+        </w:rPr>
+        <w:t>When automatically merging at the end of a workflow, for example dev to staging, I always get strange merge conflicts even if I simply edit a comment to make a new commit for testing/deployment or sometimes it just won’t complete the merge for whatever reason. This could be because of my lack of experience in working with git, especially everything related to merging.</w:t>
+      </w:r>
+    </w:p>
+    <w:p>
+      <w:pPr>
+        <w:pStyle w:val="Listeavsnitt"/>
+        <w:numPr>
+          <w:ilvl w:val="1"/>
+          <w:numId w:val="2"/>
+        </w:numPr>
+        <w:spacing w:line="276" w:lineRule="auto"/>
+        <w:rPr>
+          <w:rFonts w:ascii="Arial" w:hAnsi="Arial" w:cs="Arial"/>
+          <w:sz w:val="24"/>
+          <w:szCs w:val="24"/>
+        </w:rPr>
+      </w:pPr>
+      <w:r>
+        <w:rPr>
+          <w:noProof/>
+        </w:rPr>
+        <w:lastRenderedPageBreak/>
+        <w:drawing>
+          <wp:anchor distT="0" distB="0" distL="114300" distR="114300" simplePos="0" relativeHeight="251658240" behindDoc="0" locked="0" layoutInCell="1" allowOverlap="1" wp14:anchorId="6244C345" wp14:editId="12316F93">
+            <wp:simplePos x="0" y="0"/>
+            <wp:positionH relativeFrom="column">
+              <wp:posOffset>3214454</wp:posOffset>
+            </wp:positionH>
+            <wp:positionV relativeFrom="paragraph">
+              <wp:posOffset>5368</wp:posOffset>
+            </wp:positionV>
+            <wp:extent cx="2352675" cy="1266825"/>
+            <wp:effectExtent l="0" t="0" r="9525" b="9525"/>
+            <wp:wrapSquare wrapText="bothSides"/>
+            <wp:docPr id="440580007" name="Bilde 1" descr="Et bilde som inneholder tekst, Font, skjermbilde&#10;&#10;Automatisk generert beskrivelse"/>
+            <wp:cNvGraphicFramePr>
+              <a:graphicFrameLocks xmlns:a="http://schemas.openxmlformats.org/drawingml/2006/main" noChangeAspect="1"/>
+            </wp:cNvGraphicFramePr>
+            <a:graphic xmlns:a="http://schemas.openxmlformats.org/drawingml/2006/main">
+              <a:graphicData uri="http://schemas.openxmlformats.org/drawingml/2006/picture">
+                <pic:pic xmlns:pic="http://schemas.openxmlformats.org/drawingml/2006/picture">
+                  <pic:nvPicPr>
+                    <pic:cNvPr id="440580007" name="Bilde 1" descr="Et bilde som inneholder tekst, Font, skjermbilde&#10;&#10;Automatisk generert beskrivelse"/>
+                    <pic:cNvPicPr/>
+                  </pic:nvPicPr>
+                  <pic:blipFill>
+                    <a:blip r:embed="rId7">
+                      <a:extLst>
+                        <a:ext uri="{28A0092B-C50C-407E-A947-70E740481C1C}">
+                          <a14:useLocalDpi xmlns:a14="http://schemas.microsoft.com/office/drawing/2010/main" val="0"/>
+                        </a:ext>
+                      </a:extLst>
+                    </a:blip>
+                    <a:stretch>
+                      <a:fillRect/>
+                    </a:stretch>
+                  </pic:blipFill>
+                  <pic:spPr>
+                    <a:xfrm>
+                      <a:off x="0" y="0"/>
+                      <a:ext cx="2352675" cy="1266825"/>
+                    </a:xfrm>
+                    <a:prstGeom prst="rect">
+                      <a:avLst/>
+                    </a:prstGeom>
+                  </pic:spPr>
+                </pic:pic>
+              </a:graphicData>
+            </a:graphic>
+          </wp:anchor>
+        </w:drawing>
+      </w:r>
+      <w:r>
+        <w:rPr>
+          <w:rFonts w:ascii="Arial" w:hAnsi="Arial" w:cs="Arial"/>
+          <w:sz w:val="24"/>
+          <w:szCs w:val="24"/>
+        </w:rPr>
+        <w:t>Sometimes the next</w:t>
+      </w:r>
+      <w:r>
+        <w:rPr>
+          <w:rFonts w:ascii="Arial" w:hAnsi="Arial" w:cs="Arial"/>
+          <w:sz w:val="24"/>
+          <w:szCs w:val="24"/>
+        </w:rPr>
+        <w:t xml:space="preserve"> workflow would start before the previous one finished</w:t>
+      </w:r>
+      <w:r>
+        <w:rPr>
+          <w:rFonts w:ascii="Arial" w:hAnsi="Arial" w:cs="Arial"/>
+          <w:sz w:val="24"/>
+          <w:szCs w:val="24"/>
+        </w:rPr>
+        <w:t xml:space="preserve"> even though I used the solution in the picture to the right and sometimes even when it failed, </w:t>
+      </w:r>
+      <w:proofErr w:type="gramStart"/>
+      <w:r>
+        <w:rPr>
+          <w:rFonts w:ascii="Arial" w:hAnsi="Arial" w:cs="Arial"/>
+          <w:sz w:val="24"/>
+          <w:szCs w:val="24"/>
+        </w:rPr>
+        <w:t>next</w:t>
+      </w:r>
+      <w:proofErr w:type="gramEnd"/>
+      <w:r>
+        <w:rPr>
+          <w:rFonts w:ascii="Arial" w:hAnsi="Arial" w:cs="Arial"/>
+          <w:sz w:val="24"/>
+          <w:szCs w:val="24"/>
+        </w:rPr>
+        <w:t xml:space="preserve"> one would still run, which I did not intend at all.</w:t>
+      </w:r>
+    </w:p>
+    <w:p>
+      <w:pPr>
+        <w:pStyle w:val="Listeavsnitt"/>
+        <w:numPr>
+          <w:ilvl w:val="1"/>
+          <w:numId w:val="2"/>
+        </w:numPr>
+        <w:spacing w:line="276" w:lineRule="auto"/>
+        <w:rPr>
+          <w:rFonts w:ascii="Arial" w:hAnsi="Arial" w:cs="Arial"/>
+          <w:sz w:val="24"/>
+          <w:szCs w:val="24"/>
+        </w:rPr>
+      </w:pPr>
     </w:p>
     <w:p>
       <w:pPr>
@@ -645,27 +834,11 @@
           <w:sz w:val="24"/>
           <w:szCs w:val="24"/>
         </w:rPr>
-        <w:lastRenderedPageBreak/>
         <w:t>Previous assignment general feedback talks about having resources abstracted (separating resources into different modules). This task instructs me to make a load balancer in front of the web application, so I just included it inside another module. I don’t know if this is correct so if it’s wrong, a quick improvement would be making load balancer a separate module.</w:t>
       </w:r>
-    </w:p>
-    <w:p>
-      <w:pPr>
-        <w:pStyle w:val="Listeavsnitt"/>
-        <w:numPr>
-          <w:ilvl w:val="0"/>
-          <w:numId w:val="1"/>
-        </w:numPr>
-        <w:spacing w:line="276" w:lineRule="auto"/>
-        <w:rPr>
-          <w:rFonts w:ascii="Arial" w:hAnsi="Arial" w:cs="Arial"/>
-          <w:sz w:val="24"/>
-          <w:szCs w:val="24"/>
-        </w:rPr>
-      </w:pPr>
     </w:p>
     <w:sectPr>
-      <w:headerReference w:type="default" r:id="rId7"/>
+      <w:headerReference w:type="default" r:id="rId8"/>
       <w:pgSz w:w="11906" w:h="16838"/>
       <w:pgMar w:top="1417" w:right="1417" w:bottom="1417" w:left="1417" w:header="708" w:footer="708" w:gutter="0"/>
       <w:cols w:space="708"/>
@@ -756,7 +929,7 @@
         <w:rFonts w:ascii="Symbol" w:hAnsi="Symbol" w:hint="default"/>
       </w:rPr>
     </w:lvl>
-    <w:lvl w:ilvl="1" w:tplc="04140003" w:tentative="1">
+    <w:lvl w:ilvl="1" w:tplc="04140003">
       <w:start w:val="1"/>
       <w:numFmt w:val="bullet"/>
       <w:lvlText w:val="o"/>

</xml_diff>